<commit_message>
actualizada carpeta tema 6
</commit_message>
<xml_diff>
--- a/Lenguaje de marcas/06 Gestión y almacenamiento/ProblemasAlmacenamiento.docx
+++ b/Lenguaje de marcas/06 Gestión y almacenamiento/ProblemasAlmacenamiento.docx
@@ -1518,16 +1518,7 @@
         <w:t xml:space="preserve"> y siempre mostrarán únicamente el contenido de los nodos.</w:t>
       </w:r>
       <w:r>
-        <w:t xml:space="preserve"> Los</w:t>
-      </w:r>
-      <w:r>
-        <w:t xml:space="preserve"> resultados en Ejercicio</w:t>
-      </w:r>
-      <w:r>
-        <w:t>4</w:t>
-      </w:r>
-      <w:r>
-        <w:t>.txt</w:t>
+        <w:t xml:space="preserve"> Los resultados en Ejercicio4.txt</w:t>
       </w:r>
     </w:p>
     <w:p>
@@ -1613,6 +1604,61 @@
     </w:p>
     <w:p>
       <w:pPr>
+        <w:ind w:left="360"/>
+        <w:jc w:val="both"/>
+      </w:pPr>
+      <w:r>
+        <w:t>Añadimos dos puntos:</w:t>
+      </w:r>
+    </w:p>
+    <w:p>
+      <w:pPr>
+        <w:pStyle w:val="Prrafodelista"/>
+        <w:numPr>
+          <w:ilvl w:val="0"/>
+          <w:numId w:val="15"/>
+        </w:numPr>
+        <w:jc w:val="both"/>
+      </w:pPr>
+      <w:r>
+        <w:t>N</w:t>
+      </w:r>
+      <w:r>
+        <w:t>úmero de curso</w:t>
+      </w:r>
+      <w:r>
+        <w:t>s</w:t>
+      </w:r>
+      <w:r>
+        <w:t xml:space="preserve"> que superan las 3 horas semanales</w:t>
+      </w:r>
+      <w:r>
+        <w:t xml:space="preserve">. El script del caso 6 debe incluirse como parámetro de la función </w:t>
+      </w:r>
+      <w:proofErr w:type="spellStart"/>
+      <w:r>
+        <w:t>count</w:t>
+      </w:r>
+      <w:proofErr w:type="spellEnd"/>
+      <w:r>
+        <w:t>()</w:t>
+      </w:r>
+    </w:p>
+    <w:p>
+      <w:pPr>
+        <w:pStyle w:val="Prrafodelista"/>
+        <w:numPr>
+          <w:ilvl w:val="0"/>
+          <w:numId w:val="15"/>
+        </w:numPr>
+        <w:jc w:val="both"/>
+      </w:pPr>
+      <w:r>
+        <w:t>Horas totales de los cursos que superan las 3 horas semanales. El script del caso 6 debe incluirse como parámetro de la función sum()</w:t>
+      </w:r>
+    </w:p>
+    <w:p>
+      <w:pPr>
         <w:ind w:left="1080"/>
         <w:jc w:val="both"/>
       </w:pPr>
@@ -1685,39 +1731,48 @@
         <w:t xml:space="preserve"> y siempre mostrarán únicamente el contenido de los nodos.</w:t>
       </w:r>
       <w:r>
-        <w:t xml:space="preserve"> </w:t>
-      </w:r>
-      <w:r>
-        <w:t>Los resultados en Ejercicio</w:t>
-      </w:r>
-      <w:r>
-        <w:t>5</w:t>
-      </w:r>
-      <w:r>
-        <w:t>.txt</w:t>
-      </w:r>
-    </w:p>
-    <w:p>
-      <w:pPr>
-        <w:jc w:val="both"/>
-      </w:pPr>
-      <w:r>
+        <w:t xml:space="preserve"> Los resultados en Ejercicio5.txt</w:t>
+      </w:r>
+    </w:p>
+    <w:p>
+      <w:pPr>
+        <w:jc w:val="both"/>
+        <w:rPr>
+          <w:color w:val="FF0000"/>
+        </w:rPr>
+      </w:pPr>
+      <w:r>
+        <w:rPr>
+          <w:color w:val="FF0000"/>
+        </w:rPr>
         <w:t xml:space="preserve">La estructura de este documento XML es parecida a la que hemos visto en otras ocasiones donde se dividía en varios bloques relacionados entre sí (habitualmente mediante id e id externos). En este caso el identificador del </w:t>
       </w:r>
       <w:proofErr w:type="gramStart"/>
       <w:r>
+        <w:rPr>
+          <w:color w:val="FF0000"/>
+        </w:rPr>
         <w:t>ciclo(</w:t>
       </w:r>
       <w:proofErr w:type="gramEnd"/>
       <w:r>
+        <w:rPr>
+          <w:color w:val="FF0000"/>
+        </w:rPr>
         <w:t xml:space="preserve">&lt;ciclo id="ASIR"&gt;) se vincula con el contenido de la etiqueta  &lt;ciclo&gt;SMR&lt;/ciclo&gt; dentro de </w:t>
       </w:r>
       <w:proofErr w:type="spellStart"/>
       <w:r>
+        <w:rPr>
+          <w:color w:val="FF0000"/>
+        </w:rPr>
         <w:t>modulos</w:t>
       </w:r>
       <w:proofErr w:type="spellEnd"/>
       <w:r>
+        <w:rPr>
+          <w:color w:val="FF0000"/>
+        </w:rPr>
         <w:t>/modulo.</w:t>
       </w:r>
     </w:p>
@@ -1739,6 +1794,120 @@
     </w:p>
     <w:p>
       <w:pPr>
+        <w:ind w:left="1080"/>
+      </w:pPr>
+      <w:r>
+        <w:t xml:space="preserve">PRIMERA CONDICIÓN. </w:t>
+      </w:r>
+      <w:r>
+        <w:t xml:space="preserve">Con </w:t>
+      </w:r>
+      <w:r>
+        <w:rPr>
+          <w:color w:val="FF0000"/>
+        </w:rPr>
+        <w:t xml:space="preserve">//ciclo[nombre="Sistemas Microinformáticos y Redes"]/@id </w:t>
+      </w:r>
+      <w:r>
+        <w:t>obtenemos id=”SMR” de ciclos/ciclo</w:t>
+      </w:r>
+    </w:p>
+    <w:p>
+      <w:pPr>
+        <w:ind w:left="1080"/>
+      </w:pPr>
+      <w:r>
+        <w:t>SEGUNDA CONDICIÓN. Buscamos el  modulo cuyo  ciclo que tiene como contenido el valor de @id obtenido anteriormente,</w:t>
+      </w:r>
+    </w:p>
+    <w:p>
+      <w:pPr>
+        <w:ind w:left="1080"/>
+        <w:rPr>
+          <w:color w:val="FF0000"/>
+        </w:rPr>
+      </w:pPr>
+      <w:r>
+        <w:rPr>
+          <w:color w:val="FF0000"/>
+        </w:rPr>
+        <w:t>//modulo[ciclo=</w:t>
+      </w:r>
+      <w:r>
+        <w:t>//ciclo[nombre="Sistemas Microinformáticos y Redes"]/@id</w:t>
+      </w:r>
+      <w:r>
+        <w:rPr>
+          <w:color w:val="FF0000"/>
+        </w:rPr>
+        <w:t>]</w:t>
+      </w:r>
+    </w:p>
+    <w:p>
+      <w:pPr>
+        <w:ind w:left="1080"/>
+      </w:pPr>
+      <w:r>
+        <w:t xml:space="preserve">Y </w:t>
+      </w:r>
+      <w:r>
+        <w:t>TERCER PASO. Indicar que queremos ver exactamente (</w:t>
+      </w:r>
+      <w:r>
+        <w:rPr>
+          <w:color w:val="FF0000"/>
+        </w:rPr>
+        <w:t xml:space="preserve">el nombre del módulo </w:t>
+      </w:r>
+      <w:r>
+        <w:t>que tiene las siglas SMR que corresponden a</w:t>
+      </w:r>
+      <w:r>
+        <w:t>l ciclo "Sistemas Microinformáticos y Redes".</w:t>
+      </w:r>
+    </w:p>
+    <w:p>
+      <w:pPr>
+        <w:ind w:left="1080"/>
+        <w:rPr>
+          <w:b/>
+        </w:rPr>
+      </w:pPr>
+      <w:r>
+        <w:rPr>
+          <w:b/>
+        </w:rPr>
+        <w:lastRenderedPageBreak/>
+        <w:t>//modulo[ciclo=//ciclo[nombre="Sistemas Microinformáticos y Redes"]/@id]</w:t>
+      </w:r>
+      <w:r>
+        <w:rPr>
+          <w:b/>
+          <w:color w:val="FF0000"/>
+        </w:rPr>
+        <w:t>/nombre/</w:t>
+      </w:r>
+      <w:proofErr w:type="spellStart"/>
+      <w:proofErr w:type="gramStart"/>
+      <w:r>
+        <w:rPr>
+          <w:b/>
+          <w:color w:val="FF0000"/>
+        </w:rPr>
+        <w:t>text</w:t>
+      </w:r>
+      <w:proofErr w:type="spellEnd"/>
+      <w:r>
+        <w:rPr>
+          <w:b/>
+          <w:color w:val="FF0000"/>
+        </w:rPr>
+        <w:t>()</w:t>
+      </w:r>
+      <w:proofErr w:type="gramEnd"/>
+    </w:p>
+    <w:p>
+      <w:pPr>
         <w:pStyle w:val="Prrafodelista"/>
         <w:numPr>
           <w:ilvl w:val="1"/>
@@ -1753,6 +1922,149 @@
     <w:p>
       <w:pPr>
         <w:pStyle w:val="Prrafodelista"/>
+      </w:pPr>
+    </w:p>
+    <w:p>
+      <w:pPr>
+        <w:pStyle w:val="Prrafodelista"/>
+      </w:pPr>
+      <w:r>
+        <w:t xml:space="preserve">PRIMERA CONDICIÓN. Con </w:t>
+      </w:r>
+      <w:r>
+        <w:rPr>
+          <w:color w:val="FF0000"/>
+        </w:rPr>
+        <w:t xml:space="preserve">//modulo[nombre="Lenguajes de marcas y sistemas de gestión de información"]/ciclo </w:t>
+      </w:r>
+      <w:r>
+        <w:t>obtengo los ciclos (siglas) donde está el módulo.</w:t>
+      </w:r>
+    </w:p>
+    <w:p>
+      <w:pPr>
+        <w:pStyle w:val="Prrafodelista"/>
+      </w:pPr>
+    </w:p>
+    <w:p>
+      <w:pPr>
+        <w:pStyle w:val="Prrafodelista"/>
+        <w:rPr>
+          <w:color w:val="FF0000"/>
+        </w:rPr>
+      </w:pPr>
+      <w:r>
+        <w:t xml:space="preserve">SEGUNDA CONDICIÓN.  Estas siglas del ciclo nos sirven para buscar entre </w:t>
+      </w:r>
+      <w:r>
+        <w:t xml:space="preserve">los ciclos con identificador coincidente </w:t>
+      </w:r>
+      <w:r>
+        <w:rPr>
+          <w:color w:val="FF0000"/>
+        </w:rPr>
+        <w:t>//ciclo[@id=</w:t>
+      </w:r>
+      <w:r>
+        <w:t>//modulo[nombre="Lenguajes de marcas y sistemas de gestión de información"]</w:t>
+      </w:r>
+      <w:r>
+        <w:t>/ciclo</w:t>
+      </w:r>
+      <w:r>
+        <w:rPr>
+          <w:color w:val="FF0000"/>
+        </w:rPr>
+        <w:t>]</w:t>
+      </w:r>
+      <w:r>
+        <w:rPr>
+          <w:color w:val="FF0000"/>
+        </w:rPr>
+        <w:t xml:space="preserve"> </w:t>
+      </w:r>
+    </w:p>
+    <w:p>
+      <w:pPr>
+        <w:pStyle w:val="Prrafodelista"/>
+      </w:pPr>
+      <w:r>
+        <w:t>Nos devuelve toda la  estructura.</w:t>
+      </w:r>
+    </w:p>
+    <w:p>
+      <w:pPr>
+        <w:pStyle w:val="Prrafodelista"/>
+      </w:pPr>
+    </w:p>
+    <w:p>
+      <w:pPr>
+        <w:pStyle w:val="Prrafodelista"/>
+      </w:pPr>
+      <w:r>
+        <w:t>Y TERCER PASO. Mostrar lo que se pide,</w:t>
+      </w:r>
+      <w:r>
+        <w:t xml:space="preserve"> /nombre/</w:t>
+      </w:r>
+      <w:proofErr w:type="spellStart"/>
+      <w:proofErr w:type="gramStart"/>
+      <w:r>
+        <w:t>text</w:t>
+      </w:r>
+      <w:proofErr w:type="spellEnd"/>
+      <w:r>
+        <w:t>()</w:t>
+      </w:r>
+      <w:proofErr w:type="gramEnd"/>
+    </w:p>
+    <w:p>
+      <w:pPr>
+        <w:pStyle w:val="Prrafodelista"/>
+      </w:pPr>
+    </w:p>
+    <w:p>
+      <w:pPr>
+        <w:pStyle w:val="Prrafodelista"/>
+        <w:rPr>
+          <w:b/>
+        </w:rPr>
+      </w:pPr>
+      <w:r>
+        <w:rPr>
+          <w:b/>
+        </w:rPr>
+        <w:t>//ciclo[@id=//modulo[nombre="Lenguajes de marcas y sistemas de gestión de información"]/ciclo]</w:t>
+      </w:r>
+      <w:r>
+        <w:rPr>
+          <w:b/>
+          <w:color w:val="FF0000"/>
+        </w:rPr>
+        <w:t>/nombre/</w:t>
+      </w:r>
+      <w:proofErr w:type="spellStart"/>
+      <w:proofErr w:type="gramStart"/>
+      <w:r>
+        <w:rPr>
+          <w:b/>
+          <w:color w:val="FF0000"/>
+        </w:rPr>
+        <w:t>text</w:t>
+      </w:r>
+      <w:proofErr w:type="spellEnd"/>
+      <w:r>
+        <w:rPr>
+          <w:b/>
+          <w:color w:val="FF0000"/>
+        </w:rPr>
+        <w:t>()</w:t>
+      </w:r>
+      <w:proofErr w:type="gramEnd"/>
+    </w:p>
+    <w:p>
+      <w:pPr>
+        <w:pStyle w:val="Prrafodelista"/>
         <w:numPr>
           <w:ilvl w:val="1"/>
           <w:numId w:val="6"/>
@@ -1765,6 +2077,21 @@
     </w:p>
     <w:p>
       <w:pPr>
+        <w:ind w:left="1080"/>
+        <w:jc w:val="both"/>
+      </w:pPr>
+      <w:r>
+        <w:t xml:space="preserve">Obtengo con </w:t>
+      </w:r>
+      <w:r>
+        <w:t>//ciclo[grado="Superior"]/@id</w:t>
+      </w:r>
+      <w:r>
+        <w:t xml:space="preserve"> las siglas de los ciclos de grado superior que me servirán para recorrer la otra parte del documento donde esas siglas vienen dentro del elemento ciclo.</w:t>
+      </w:r>
+    </w:p>
+    <w:p>
+      <w:pPr>
         <w:pStyle w:val="Prrafodelista"/>
         <w:numPr>
           <w:ilvl w:val="1"/>
@@ -1778,6 +2105,15 @@
     </w:p>
     <w:p>
       <w:pPr>
+        <w:ind w:left="1080"/>
+        <w:jc w:val="both"/>
+      </w:pPr>
+      <w:r>
+        <w:t>En este caso seleccionamos primero los del año2008 para obtener @id (hay que andar hacia atrás un paso en el árbol) y volvemos a comparar con el elemento ciclo.</w:t>
+      </w:r>
+    </w:p>
+    <w:p>
+      <w:pPr>
         <w:pStyle w:val="Prrafodelista"/>
         <w:numPr>
           <w:ilvl w:val="1"/>
@@ -1794,12 +2130,25 @@
     </w:p>
     <w:p>
       <w:pPr>
+        <w:pStyle w:val="Prrafodelista"/>
+      </w:pPr>
+      <w:r>
+        <w:t>En esta ocasión el recorrido parte del lado de los módulos donde escogemos los de curso=1</w:t>
+      </w:r>
+      <w:r>
+        <w:t xml:space="preserve"> comparando posteriormente las siglas del elemento ciclo con el atributo @id de la otra parte del árbol. El dato que piden es el grado.</w:t>
+      </w:r>
+    </w:p>
+    <w:p>
+      <w:pPr>
         <w:pBdr>
           <w:bottom w:val="single" w:sz="6" w:space="1" w:color="auto"/>
         </w:pBdr>
         <w:ind w:left="1080"/>
         <w:jc w:val="both"/>
       </w:pPr>
+      <w:bookmarkStart w:id="0" w:name="_GoBack"/>
+      <w:bookmarkEnd w:id="0"/>
     </w:p>
     <w:p>
       <w:pPr>
@@ -1858,36 +2207,6 @@
     </w:p>
     <w:p>
       <w:pPr>
-        <w:jc w:val="both"/>
-      </w:pPr>
-      <w:r>
-        <w:t>Las órdenes pueden guardarse en el archivo Ejercicio</w:t>
-      </w:r>
-      <w:r>
-        <w:t>6</w:t>
-      </w:r>
-      <w:r>
-        <w:t xml:space="preserve">.xq desde </w:t>
-      </w:r>
-      <w:proofErr w:type="spellStart"/>
-      <w:r>
-        <w:t>BaseX</w:t>
-      </w:r>
-      <w:proofErr w:type="spellEnd"/>
-      <w:r>
-        <w:t xml:space="preserve"> y siempre mostrarán únicamente el contenido de los nodos. Los resultados en Ejercicio</w:t>
-      </w:r>
-      <w:r>
-        <w:t>6</w:t>
-      </w:r>
-      <w:bookmarkStart w:id="0" w:name="_GoBack"/>
-      <w:bookmarkEnd w:id="0"/>
-      <w:r>
-        <w:t>.txt</w:t>
-      </w:r>
-    </w:p>
-    <w:p>
-      <w:pPr>
         <w:pStyle w:val="Prrafodelista"/>
         <w:numPr>
           <w:ilvl w:val="1"/>
@@ -1930,6 +2249,146 @@
     </w:p>
     <w:p>
       <w:pPr>
+        <w:ind w:left="1276"/>
+        <w:jc w:val="both"/>
+        <w:rPr>
+          <w:color w:val="FF0000"/>
+        </w:rPr>
+      </w:pPr>
+      <w:r>
+        <w:rPr>
+          <w:color w:val="FF0000"/>
+        </w:rPr>
+        <w:t xml:space="preserve">En este caso la condicional sería </w:t>
+      </w:r>
+      <w:proofErr w:type="spellStart"/>
+      <w:r>
+        <w:rPr>
+          <w:color w:val="FF0000"/>
+        </w:rPr>
+        <w:t>where</w:t>
+      </w:r>
+      <w:proofErr w:type="spellEnd"/>
+      <w:r>
+        <w:rPr>
+          <w:color w:val="FF0000"/>
+        </w:rPr>
+        <w:t xml:space="preserve"> $a/../../precio &gt; 40 porque la variable $a está en el nodo texto y debe volver al nodo elemento que lo contiene y luego atrás al padre de precio.</w:t>
+      </w:r>
+    </w:p>
+    <w:p>
+      <w:pPr>
+        <w:ind w:left="1276"/>
+        <w:jc w:val="both"/>
+        <w:rPr>
+          <w:color w:val="FF0000"/>
+        </w:rPr>
+      </w:pPr>
+      <w:r>
+        <w:rPr>
+          <w:color w:val="FF0000"/>
+        </w:rPr>
+        <w:t>También podríamos haber hecho,</w:t>
+      </w:r>
+    </w:p>
+    <w:p>
+      <w:pPr>
+        <w:ind w:left="1276"/>
+        <w:jc w:val="both"/>
+        <w:rPr>
+          <w:color w:val="FF0000"/>
+        </w:rPr>
+      </w:pPr>
+      <w:proofErr w:type="spellStart"/>
+      <w:proofErr w:type="gramStart"/>
+      <w:r>
+        <w:rPr>
+          <w:color w:val="FF0000"/>
+        </w:rPr>
+        <w:t>for</w:t>
+      </w:r>
+      <w:proofErr w:type="spellEnd"/>
+      <w:proofErr w:type="gramEnd"/>
+      <w:r>
+        <w:rPr>
+          <w:color w:val="FF0000"/>
+        </w:rPr>
+        <w:t xml:space="preserve"> $a in /</w:t>
+      </w:r>
+      <w:r>
+        <w:rPr>
+          <w:color w:val="FF0000"/>
+        </w:rPr>
+        <w:t>bailes/baile/nombre|//bailes/baile/precio</w:t>
+      </w:r>
+    </w:p>
+    <w:p>
+      <w:pPr>
+        <w:ind w:left="1276"/>
+        <w:jc w:val="both"/>
+        <w:rPr>
+          <w:color w:val="FF0000"/>
+        </w:rPr>
+      </w:pPr>
+      <w:proofErr w:type="spellStart"/>
+      <w:proofErr w:type="gramStart"/>
+      <w:r>
+        <w:rPr>
+          <w:color w:val="FF0000"/>
+        </w:rPr>
+        <w:t>where</w:t>
+      </w:r>
+      <w:proofErr w:type="spellEnd"/>
+      <w:proofErr w:type="gramEnd"/>
+      <w:r>
+        <w:rPr>
+          <w:color w:val="FF0000"/>
+        </w:rPr>
+        <w:t xml:space="preserve"> $a/../precio &gt; 40</w:t>
+      </w:r>
+    </w:p>
+    <w:p>
+      <w:pPr>
+        <w:ind w:left="1276"/>
+        <w:jc w:val="both"/>
+        <w:rPr>
+          <w:color w:val="FF0000"/>
+        </w:rPr>
+      </w:pPr>
+      <w:proofErr w:type="spellStart"/>
+      <w:proofErr w:type="gramStart"/>
+      <w:r>
+        <w:rPr>
+          <w:color w:val="FF0000"/>
+        </w:rPr>
+        <w:lastRenderedPageBreak/>
+        <w:t>return</w:t>
+      </w:r>
+      <w:proofErr w:type="spellEnd"/>
+      <w:proofErr w:type="gramEnd"/>
+      <w:r>
+        <w:rPr>
+          <w:color w:val="FF0000"/>
+        </w:rPr>
+        <w:t xml:space="preserve"> $a/</w:t>
+      </w:r>
+      <w:proofErr w:type="spellStart"/>
+      <w:r>
+        <w:rPr>
+          <w:color w:val="FF0000"/>
+        </w:rPr>
+        <w:t>text</w:t>
+      </w:r>
+      <w:proofErr w:type="spellEnd"/>
+      <w:r>
+        <w:rPr>
+          <w:color w:val="FF0000"/>
+        </w:rPr>
+        <w:t>()</w:t>
+      </w:r>
+    </w:p>
+    <w:p>
+      <w:pPr>
         <w:pStyle w:val="Prrafodelista"/>
         <w:numPr>
           <w:ilvl w:val="1"/>
@@ -1938,7 +2397,6 @@
         <w:jc w:val="both"/>
       </w:pPr>
       <w:r>
-        <w:lastRenderedPageBreak/>
         <w:t>Mostrar los bailes ordenados por nombre.</w:t>
       </w:r>
     </w:p>
@@ -1976,6 +2434,698 @@
       <w:r>
         <w:t>-------------------------------------------------------------</w:t>
       </w:r>
+    </w:p>
+    <w:p>
+      <w:pPr>
+        <w:pStyle w:val="Prrafodelista"/>
+        <w:numPr>
+          <w:ilvl w:val="0"/>
+          <w:numId w:val="1"/>
+        </w:numPr>
+        <w:jc w:val="both"/>
+      </w:pPr>
+      <w:r>
+        <w:t xml:space="preserve">Dado el documento </w:t>
+      </w:r>
+      <w:r>
+        <w:rPr>
+          <w:b/>
+        </w:rPr>
+        <w:t>Ejercicio</w:t>
+      </w:r>
+      <w:r>
+        <w:rPr>
+          <w:b/>
+        </w:rPr>
+        <w:t>7</w:t>
+      </w:r>
+      <w:r>
+        <w:rPr>
+          <w:b/>
+        </w:rPr>
+        <w:t>.xml</w:t>
+      </w:r>
+      <w:r>
+        <w:t xml:space="preserve"> escriba las expresiones </w:t>
+      </w:r>
+      <w:proofErr w:type="spellStart"/>
+      <w:r>
+        <w:t>XQuery</w:t>
+      </w:r>
+      <w:proofErr w:type="spellEnd"/>
+      <w:r>
+        <w:t xml:space="preserve"> que devuelvan la respuesta deseada:</w:t>
+      </w:r>
+    </w:p>
+    <w:p>
+      <w:pPr>
+        <w:pStyle w:val="Prrafodelista"/>
+        <w:numPr>
+          <w:ilvl w:val="1"/>
+          <w:numId w:val="1"/>
+        </w:numPr>
+        <w:jc w:val="both"/>
+      </w:pPr>
+      <w:r>
+        <w:t>Mostrar cada título con su autor.</w:t>
+      </w:r>
+    </w:p>
+    <w:p>
+      <w:pPr>
+        <w:ind w:left="1080"/>
+        <w:jc w:val="both"/>
+        <w:rPr>
+          <w:color w:val="000000" w:themeColor="text1"/>
+        </w:rPr>
+      </w:pPr>
+      <w:r>
+        <w:rPr>
+          <w:color w:val="000000" w:themeColor="text1"/>
+        </w:rPr>
+        <w:t xml:space="preserve">De la siguiente forma, </w:t>
+      </w:r>
+    </w:p>
+    <w:p>
+      <w:pPr>
+        <w:ind w:left="1080"/>
+        <w:jc w:val="both"/>
+        <w:rPr>
+          <w:b/>
+          <w:color w:val="000000" w:themeColor="text1"/>
+        </w:rPr>
+      </w:pPr>
+      <w:r>
+        <w:rPr>
+          <w:b/>
+          <w:color w:val="000000" w:themeColor="text1"/>
+        </w:rPr>
+        <w:t>Don Quijote de la Mancha</w:t>
+      </w:r>
+    </w:p>
+    <w:p>
+      <w:pPr>
+        <w:ind w:left="1080"/>
+        <w:jc w:val="both"/>
+        <w:rPr>
+          <w:b/>
+          <w:color w:val="000000" w:themeColor="text1"/>
+        </w:rPr>
+      </w:pPr>
+      <w:r>
+        <w:rPr>
+          <w:b/>
+          <w:color w:val="000000" w:themeColor="text1"/>
+        </w:rPr>
+        <w:t>Miguel de Cervantes Saavedra</w:t>
+      </w:r>
+    </w:p>
+    <w:p>
+      <w:pPr>
+        <w:ind w:left="1080"/>
+        <w:jc w:val="both"/>
+        <w:rPr>
+          <w:b/>
+          <w:color w:val="000000" w:themeColor="text1"/>
+        </w:rPr>
+      </w:pPr>
+      <w:r>
+        <w:rPr>
+          <w:b/>
+          <w:color w:val="000000" w:themeColor="text1"/>
+        </w:rPr>
+        <w:t>La Celestina</w:t>
+      </w:r>
+    </w:p>
+    <w:p>
+      <w:pPr>
+        <w:ind w:left="1080"/>
+        <w:jc w:val="both"/>
+        <w:rPr>
+          <w:b/>
+          <w:color w:val="000000" w:themeColor="text1"/>
+        </w:rPr>
+      </w:pPr>
+      <w:r>
+        <w:rPr>
+          <w:b/>
+          <w:color w:val="000000" w:themeColor="text1"/>
+        </w:rPr>
+        <w:t>Fernando de Rojas</w:t>
+      </w:r>
+    </w:p>
+    <w:p>
+      <w:pPr>
+        <w:ind w:left="1080"/>
+        <w:jc w:val="both"/>
+        <w:rPr>
+          <w:color w:val="FF0000"/>
+        </w:rPr>
+      </w:pPr>
+      <w:r>
+        <w:rPr>
+          <w:color w:val="FF0000"/>
+        </w:rPr>
+        <w:t xml:space="preserve">Tendrás que usar </w:t>
+      </w:r>
+      <w:r>
+        <w:rPr>
+          <w:color w:val="FF0000"/>
+        </w:rPr>
+        <w:t xml:space="preserve">la función </w:t>
+      </w:r>
+      <w:proofErr w:type="spellStart"/>
+      <w:proofErr w:type="gramStart"/>
+      <w:r>
+        <w:rPr>
+          <w:color w:val="FF0000"/>
+        </w:rPr>
+        <w:t>concat</w:t>
+      </w:r>
+      <w:proofErr w:type="spellEnd"/>
+      <w:r>
+        <w:rPr>
+          <w:color w:val="FF0000"/>
+        </w:rPr>
+        <w:t>(</w:t>
+      </w:r>
+      <w:proofErr w:type="spellStart"/>
+      <w:proofErr w:type="gramEnd"/>
+      <w:r>
+        <w:rPr>
+          <w:color w:val="FF0000"/>
+        </w:rPr>
+        <w:t>string</w:t>
+      </w:r>
+      <w:proofErr w:type="spellEnd"/>
+      <w:r>
+        <w:rPr>
+          <w:color w:val="FF0000"/>
+        </w:rPr>
+        <w:t xml:space="preserve">, </w:t>
+      </w:r>
+      <w:proofErr w:type="spellStart"/>
+      <w:r>
+        <w:rPr>
+          <w:color w:val="FF0000"/>
+        </w:rPr>
+        <w:t>string</w:t>
+      </w:r>
+      <w:proofErr w:type="spellEnd"/>
+      <w:r>
+        <w:rPr>
+          <w:color w:val="FF0000"/>
+        </w:rPr>
+        <w:t>, ..) para unir Nombre y Apelli</w:t>
+      </w:r>
+      <w:r>
+        <w:rPr>
+          <w:color w:val="FF0000"/>
+        </w:rPr>
+        <w:t xml:space="preserve">dos del autor en una sola línea y recordar que la sintaxis de </w:t>
+      </w:r>
+      <w:proofErr w:type="spellStart"/>
+      <w:r>
+        <w:rPr>
+          <w:i/>
+          <w:color w:val="FF0000"/>
+        </w:rPr>
+        <w:t>return</w:t>
+      </w:r>
+      <w:proofErr w:type="spellEnd"/>
+      <w:r>
+        <w:rPr>
+          <w:color w:val="FF0000"/>
+        </w:rPr>
+        <w:t xml:space="preserve"> para devolver varios elementos (cada uno</w:t>
+      </w:r>
+      <w:r>
+        <w:rPr>
+          <w:color w:val="FF0000"/>
+        </w:rPr>
+        <w:t xml:space="preserve"> en una línea) es: </w:t>
+      </w:r>
+    </w:p>
+    <w:p>
+      <w:pPr>
+        <w:ind w:left="1080"/>
+        <w:jc w:val="both"/>
+        <w:rPr>
+          <w:i/>
+          <w:color w:val="FF0000"/>
+        </w:rPr>
+      </w:pPr>
+      <w:proofErr w:type="spellStart"/>
+      <w:proofErr w:type="gramStart"/>
+      <w:r>
+        <w:rPr>
+          <w:i/>
+          <w:color w:val="FF0000"/>
+        </w:rPr>
+        <w:t>return</w:t>
+      </w:r>
+      <w:proofErr w:type="spellEnd"/>
+      <w:proofErr w:type="gramEnd"/>
+      <w:r>
+        <w:rPr>
+          <w:i/>
+          <w:color w:val="FF0000"/>
+        </w:rPr>
+        <w:t xml:space="preserve"> (elemento1, elemento2…</w:t>
+      </w:r>
+      <w:proofErr w:type="spellStart"/>
+      <w:r>
+        <w:rPr>
+          <w:i/>
+          <w:color w:val="FF0000"/>
+        </w:rPr>
+        <w:t>elementon</w:t>
+      </w:r>
+      <w:proofErr w:type="spellEnd"/>
+      <w:r>
+        <w:rPr>
+          <w:i/>
+          <w:color w:val="FF0000"/>
+        </w:rPr>
+        <w:t>)</w:t>
+      </w:r>
+    </w:p>
+    <w:p>
+      <w:pPr>
+        <w:pStyle w:val="Prrafodelista"/>
+        <w:numPr>
+          <w:ilvl w:val="1"/>
+          <w:numId w:val="1"/>
+        </w:numPr>
+        <w:jc w:val="both"/>
+      </w:pPr>
+      <w:r>
+        <w:t>Ídem anterior pero con el siguiente formato visual</w:t>
+      </w:r>
+      <w:r>
+        <w:t xml:space="preserve"> y ordenador por nombre de autor</w:t>
+      </w:r>
+      <w:r>
+        <w:t>,</w:t>
+      </w:r>
+    </w:p>
+    <w:p>
+      <w:pPr>
+        <w:ind w:left="1080"/>
+        <w:jc w:val="both"/>
+        <w:rPr>
+          <w:b/>
+        </w:rPr>
+      </w:pPr>
+      <w:r>
+        <w:rPr>
+          <w:b/>
+        </w:rPr>
+        <w:t xml:space="preserve">La Celestina -----&gt; </w:t>
+      </w:r>
+      <w:r>
+        <w:rPr>
+          <w:b/>
+        </w:rPr>
+        <w:t>Fernando de Rojas</w:t>
+      </w:r>
+    </w:p>
+    <w:p>
+      <w:pPr>
+        <w:ind w:left="1080"/>
+        <w:jc w:val="both"/>
+        <w:rPr>
+          <w:b/>
+        </w:rPr>
+      </w:pPr>
+      <w:r>
+        <w:rPr>
+          <w:b/>
+        </w:rPr>
+        <w:t>Don Quijote de la Mancha -----&gt; Miguel de Cervantes Saavedra</w:t>
+      </w:r>
+    </w:p>
+    <w:p>
+      <w:pPr>
+        <w:pStyle w:val="Prrafodelista"/>
+        <w:numPr>
+          <w:ilvl w:val="1"/>
+          <w:numId w:val="1"/>
+        </w:numPr>
+        <w:jc w:val="both"/>
+      </w:pPr>
+      <w:r>
+        <w:t>Generar la siguiente tabla (</w:t>
+      </w:r>
+      <w:r>
+        <w:t>HTML</w:t>
+      </w:r>
+      <w:r>
+        <w:t xml:space="preserve"> y </w:t>
+      </w:r>
+      <w:r>
+        <w:t>CSS</w:t>
+      </w:r>
+      <w:r>
+        <w:t xml:space="preserve"> incluido) </w:t>
+      </w:r>
+    </w:p>
+    <w:p>
+      <w:pPr>
+        <w:ind w:left="1080"/>
+        <w:jc w:val="both"/>
+        <w:rPr>
+          <w:b/>
+        </w:rPr>
+      </w:pPr>
+      <w:r>
+        <w:rPr>
+          <w:b/>
+          <w:noProof/>
+          <w:lang w:eastAsia="es-ES"/>
+        </w:rPr>
+        <w:drawing>
+          <wp:inline distT="0" distB="0" distL="0" distR="0">
+            <wp:extent cx="4257675" cy="1162050"/>
+            <wp:effectExtent l="0" t="0" r="9525" b="0"/>
+            <wp:docPr id="4" name="Imagen 4"/>
+            <wp:cNvGraphicFramePr>
+              <a:graphicFrameLocks xmlns:a="http://schemas.openxmlformats.org/drawingml/2006/main" noChangeAspect="1"/>
+            </wp:cNvGraphicFramePr>
+            <a:graphic xmlns:a="http://schemas.openxmlformats.org/drawingml/2006/main">
+              <a:graphicData uri="http://schemas.openxmlformats.org/drawingml/2006/picture">
+                <pic:pic xmlns:pic="http://schemas.openxmlformats.org/drawingml/2006/picture">
+                  <pic:nvPicPr>
+                    <pic:cNvPr id="0" name="Picture 1"/>
+                    <pic:cNvPicPr>
+                      <a:picLocks noChangeAspect="1" noChangeArrowheads="1"/>
+                    </pic:cNvPicPr>
+                  </pic:nvPicPr>
+                  <pic:blipFill>
+                    <a:blip r:embed="rId5">
+                      <a:extLst>
+                        <a:ext uri="{28A0092B-C50C-407E-A947-70E740481C1C}">
+                          <a14:useLocalDpi xmlns:a14="http://schemas.microsoft.com/office/drawing/2010/main" val="0"/>
+                        </a:ext>
+                      </a:extLst>
+                    </a:blip>
+                    <a:srcRect/>
+                    <a:stretch>
+                      <a:fillRect/>
+                    </a:stretch>
+                  </pic:blipFill>
+                  <pic:spPr bwMode="auto">
+                    <a:xfrm>
+                      <a:off x="0" y="0"/>
+                      <a:ext cx="4257675" cy="1162050"/>
+                    </a:xfrm>
+                    <a:prstGeom prst="rect">
+                      <a:avLst/>
+                    </a:prstGeom>
+                    <a:noFill/>
+                    <a:ln>
+                      <a:noFill/>
+                    </a:ln>
+                  </pic:spPr>
+                </pic:pic>
+              </a:graphicData>
+            </a:graphic>
+          </wp:inline>
+        </w:drawing>
+      </w:r>
+    </w:p>
+    <w:p>
+      <w:pPr>
+        <w:pStyle w:val="Prrafodelista"/>
+        <w:numPr>
+          <w:ilvl w:val="1"/>
+          <w:numId w:val="1"/>
+        </w:numPr>
+        <w:jc w:val="both"/>
+      </w:pPr>
+      <w:r>
+        <w:t>Genera los archivos .</w:t>
+      </w:r>
+      <w:proofErr w:type="spellStart"/>
+      <w:r>
+        <w:t>xq</w:t>
+      </w:r>
+      <w:proofErr w:type="spellEnd"/>
+      <w:r>
+        <w:t>, .</w:t>
+      </w:r>
+      <w:proofErr w:type="spellStart"/>
+      <w:r>
+        <w:t>html</w:t>
+      </w:r>
+      <w:proofErr w:type="spellEnd"/>
+      <w:r>
+        <w:t xml:space="preserve"> y .</w:t>
+      </w:r>
+      <w:proofErr w:type="spellStart"/>
+      <w:r>
+        <w:t>css</w:t>
+      </w:r>
+      <w:proofErr w:type="spellEnd"/>
+      <w:r>
+        <w:t xml:space="preserve"> necesarios para obtener el siguiente resultado:</w:t>
+      </w:r>
+    </w:p>
+    <w:p>
+      <w:pPr>
+        <w:ind w:left="1080"/>
+        <w:jc w:val="both"/>
+      </w:pPr>
+      <w:r>
+        <w:rPr>
+          <w:noProof/>
+          <w:lang w:eastAsia="es-ES"/>
+        </w:rPr>
+        <w:drawing>
+          <wp:inline distT="0" distB="0" distL="0" distR="0">
+            <wp:extent cx="2876550" cy="1838325"/>
+            <wp:effectExtent l="0" t="0" r="0" b="9525"/>
+            <wp:docPr id="5" name="Imagen 5"/>
+            <wp:cNvGraphicFramePr>
+              <a:graphicFrameLocks xmlns:a="http://schemas.openxmlformats.org/drawingml/2006/main" noChangeAspect="1"/>
+            </wp:cNvGraphicFramePr>
+            <a:graphic xmlns:a="http://schemas.openxmlformats.org/drawingml/2006/main">
+              <a:graphicData uri="http://schemas.openxmlformats.org/drawingml/2006/picture">
+                <pic:pic xmlns:pic="http://schemas.openxmlformats.org/drawingml/2006/picture">
+                  <pic:nvPicPr>
+                    <pic:cNvPr id="0" name="Picture 1"/>
+                    <pic:cNvPicPr>
+                      <a:picLocks noChangeAspect="1" noChangeArrowheads="1"/>
+                    </pic:cNvPicPr>
+                  </pic:nvPicPr>
+                  <pic:blipFill>
+                    <a:blip r:embed="rId6">
+                      <a:extLst>
+                        <a:ext uri="{28A0092B-C50C-407E-A947-70E740481C1C}">
+                          <a14:useLocalDpi xmlns:a14="http://schemas.microsoft.com/office/drawing/2010/main" val="0"/>
+                        </a:ext>
+                      </a:extLst>
+                    </a:blip>
+                    <a:srcRect/>
+                    <a:stretch>
+                      <a:fillRect/>
+                    </a:stretch>
+                  </pic:blipFill>
+                  <pic:spPr bwMode="auto">
+                    <a:xfrm>
+                      <a:off x="0" y="0"/>
+                      <a:ext cx="2876550" cy="1838325"/>
+                    </a:xfrm>
+                    <a:prstGeom prst="rect">
+                      <a:avLst/>
+                    </a:prstGeom>
+                    <a:noFill/>
+                    <a:ln>
+                      <a:noFill/>
+                    </a:ln>
+                  </pic:spPr>
+                </pic:pic>
+              </a:graphicData>
+            </a:graphic>
+          </wp:inline>
+        </w:drawing>
+      </w:r>
+    </w:p>
+    <w:p>
+      <w:pPr>
+        <w:ind w:left="1080"/>
+        <w:jc w:val="both"/>
+      </w:pPr>
+      <w:r>
+        <w:lastRenderedPageBreak/>
+        <w:t>---------------------------------------------------------------------------------</w:t>
+      </w:r>
+    </w:p>
+    <w:p>
+      <w:pPr>
+        <w:pStyle w:val="Prrafodelista"/>
+        <w:numPr>
+          <w:ilvl w:val="0"/>
+          <w:numId w:val="1"/>
+        </w:numPr>
+        <w:spacing w:line="256" w:lineRule="auto"/>
+        <w:ind w:left="360"/>
+        <w:jc w:val="both"/>
+      </w:pPr>
+      <w:r>
+        <w:t xml:space="preserve">A partir del documento </w:t>
+      </w:r>
+      <w:r>
+        <w:rPr>
+          <w:b/>
+        </w:rPr>
+        <w:t>Ejercicio</w:t>
+      </w:r>
+      <w:r>
+        <w:rPr>
+          <w:b/>
+        </w:rPr>
+        <w:t>8</w:t>
+      </w:r>
+      <w:r>
+        <w:rPr>
+          <w:b/>
+        </w:rPr>
+        <w:t>.xml</w:t>
+      </w:r>
+      <w:r>
+        <w:t xml:space="preserve"> </w:t>
+      </w:r>
+      <w:r>
+        <w:t xml:space="preserve">y empleando consultas </w:t>
+      </w:r>
+      <w:proofErr w:type="spellStart"/>
+      <w:r>
+        <w:t>XQuery</w:t>
+      </w:r>
+      <w:proofErr w:type="spellEnd"/>
+      <w:r>
+        <w:t xml:space="preserve"> </w:t>
+      </w:r>
+      <w:r>
+        <w:t xml:space="preserve"> mostrar</w:t>
+      </w:r>
+      <w:r>
+        <w:t xml:space="preserve"> el resultado</w:t>
+      </w:r>
+      <w:r>
+        <w:t xml:space="preserve"> </w:t>
+      </w:r>
+      <w:r>
+        <w:t xml:space="preserve">tal y como se observa en la imagen imponiendo la siguiente condición: </w:t>
+      </w:r>
+      <w:r>
+        <w:t xml:space="preserve">el año del decreto del título </w:t>
+      </w:r>
+      <w:r>
+        <w:t>debe ser</w:t>
+      </w:r>
+      <w:r>
+        <w:t xml:space="preserve"> 2008 o 2010. </w:t>
+      </w:r>
+    </w:p>
+    <w:p>
+      <w:pPr>
+        <w:spacing w:line="256" w:lineRule="auto"/>
+        <w:jc w:val="both"/>
+      </w:pPr>
+      <w:r>
+        <w:t>El resultado final deberá estar formados por los archivos</w:t>
+      </w:r>
+      <w:r>
+        <w:t xml:space="preserve"> Ejercicio</w:t>
+      </w:r>
+      <w:r>
+        <w:t>8</w:t>
+      </w:r>
+      <w:r>
+        <w:t>.xq, Ejercicio</w:t>
+      </w:r>
+      <w:r>
+        <w:t>8</w:t>
+      </w:r>
+      <w:r>
+        <w:t>.html</w:t>
+      </w:r>
+      <w:r>
+        <w:t xml:space="preserve"> y Ejercicio</w:t>
+      </w:r>
+      <w:r>
+        <w:t>8</w:t>
+      </w:r>
+      <w:r>
+        <w:t>.css</w:t>
+      </w:r>
+    </w:p>
+    <w:p>
+      <w:pPr>
+        <w:spacing w:line="256" w:lineRule="auto"/>
+        <w:jc w:val="both"/>
+      </w:pPr>
+      <w:r>
+        <w:rPr>
+          <w:noProof/>
+          <w:lang w:eastAsia="es-ES"/>
+        </w:rPr>
+        <w:drawing>
+          <wp:inline distT="0" distB="0" distL="0" distR="0">
+            <wp:extent cx="3486150" cy="3171825"/>
+            <wp:effectExtent l="0" t="0" r="0" b="9525"/>
+            <wp:docPr id="6" name="Imagen 6"/>
+            <wp:cNvGraphicFramePr>
+              <a:graphicFrameLocks xmlns:a="http://schemas.openxmlformats.org/drawingml/2006/main" noChangeAspect="1"/>
+            </wp:cNvGraphicFramePr>
+            <a:graphic xmlns:a="http://schemas.openxmlformats.org/drawingml/2006/main">
+              <a:graphicData uri="http://schemas.openxmlformats.org/drawingml/2006/picture">
+                <pic:pic xmlns:pic="http://schemas.openxmlformats.org/drawingml/2006/picture">
+                  <pic:nvPicPr>
+                    <pic:cNvPr id="0" name="Imagen 1"/>
+                    <pic:cNvPicPr>
+                      <a:picLocks noChangeAspect="1" noChangeArrowheads="1"/>
+                    </pic:cNvPicPr>
+                  </pic:nvPicPr>
+                  <pic:blipFill>
+                    <a:blip r:embed="rId7">
+                      <a:extLst>
+                        <a:ext uri="{28A0092B-C50C-407E-A947-70E740481C1C}">
+                          <a14:useLocalDpi xmlns:a14="http://schemas.microsoft.com/office/drawing/2010/main" val="0"/>
+                        </a:ext>
+                      </a:extLst>
+                    </a:blip>
+                    <a:srcRect/>
+                    <a:stretch>
+                      <a:fillRect/>
+                    </a:stretch>
+                  </pic:blipFill>
+                  <pic:spPr bwMode="auto">
+                    <a:xfrm>
+                      <a:off x="0" y="0"/>
+                      <a:ext cx="3486150" cy="3171825"/>
+                    </a:xfrm>
+                    <a:prstGeom prst="rect">
+                      <a:avLst/>
+                    </a:prstGeom>
+                    <a:noFill/>
+                    <a:ln>
+                      <a:noFill/>
+                    </a:ln>
+                  </pic:spPr>
+                </pic:pic>
+              </a:graphicData>
+            </a:graphic>
+          </wp:inline>
+        </w:drawing>
+      </w:r>
+    </w:p>
+    <w:p>
+      <w:pPr>
+        <w:ind w:left="1080"/>
+        <w:jc w:val="both"/>
+      </w:pPr>
     </w:p>
     <w:sectPr>
       <w:pgSz w:w="11906" w:h="16838"/>
@@ -2420,6 +3570,119 @@
     </w:lvl>
   </w:abstractNum>
   <w:abstractNum w:abstractNumId="5">
+    <w:nsid w:val="2EE839DF"/>
+    <w:multiLevelType w:val="hybridMultilevel"/>
+    <w:tmpl w:val="B11061E0"/>
+    <w:lvl w:ilvl="0" w:tplc="0C0A0001">
+      <w:start w:val="1"/>
+      <w:numFmt w:val="bullet"/>
+      <w:lvlText w:val=""/>
+      <w:lvlJc w:val="left"/>
+      <w:pPr>
+        <w:ind w:left="1080" w:hanging="360"/>
+      </w:pPr>
+      <w:rPr>
+        <w:rFonts w:ascii="Symbol" w:hAnsi="Symbol" w:hint="default"/>
+      </w:rPr>
+    </w:lvl>
+    <w:lvl w:ilvl="1" w:tplc="0C0A0003" w:tentative="1">
+      <w:start w:val="1"/>
+      <w:numFmt w:val="bullet"/>
+      <w:lvlText w:val="o"/>
+      <w:lvlJc w:val="left"/>
+      <w:pPr>
+        <w:ind w:left="1800" w:hanging="360"/>
+      </w:pPr>
+      <w:rPr>
+        <w:rFonts w:ascii="Courier New" w:hAnsi="Courier New" w:cs="Courier New" w:hint="default"/>
+      </w:rPr>
+    </w:lvl>
+    <w:lvl w:ilvl="2" w:tplc="0C0A0005" w:tentative="1">
+      <w:start w:val="1"/>
+      <w:numFmt w:val="bullet"/>
+      <w:lvlText w:val=""/>
+      <w:lvlJc w:val="left"/>
+      <w:pPr>
+        <w:ind w:left="2520" w:hanging="360"/>
+      </w:pPr>
+      <w:rPr>
+        <w:rFonts w:ascii="Wingdings" w:hAnsi="Wingdings" w:hint="default"/>
+      </w:rPr>
+    </w:lvl>
+    <w:lvl w:ilvl="3" w:tplc="0C0A0001" w:tentative="1">
+      <w:start w:val="1"/>
+      <w:numFmt w:val="bullet"/>
+      <w:lvlText w:val=""/>
+      <w:lvlJc w:val="left"/>
+      <w:pPr>
+        <w:ind w:left="3240" w:hanging="360"/>
+      </w:pPr>
+      <w:rPr>
+        <w:rFonts w:ascii="Symbol" w:hAnsi="Symbol" w:hint="default"/>
+      </w:rPr>
+    </w:lvl>
+    <w:lvl w:ilvl="4" w:tplc="0C0A0003" w:tentative="1">
+      <w:start w:val="1"/>
+      <w:numFmt w:val="bullet"/>
+      <w:lvlText w:val="o"/>
+      <w:lvlJc w:val="left"/>
+      <w:pPr>
+        <w:ind w:left="3960" w:hanging="360"/>
+      </w:pPr>
+      <w:rPr>
+        <w:rFonts w:ascii="Courier New" w:hAnsi="Courier New" w:cs="Courier New" w:hint="default"/>
+      </w:rPr>
+    </w:lvl>
+    <w:lvl w:ilvl="5" w:tplc="0C0A0005" w:tentative="1">
+      <w:start w:val="1"/>
+      <w:numFmt w:val="bullet"/>
+      <w:lvlText w:val=""/>
+      <w:lvlJc w:val="left"/>
+      <w:pPr>
+        <w:ind w:left="4680" w:hanging="360"/>
+      </w:pPr>
+      <w:rPr>
+        <w:rFonts w:ascii="Wingdings" w:hAnsi="Wingdings" w:hint="default"/>
+      </w:rPr>
+    </w:lvl>
+    <w:lvl w:ilvl="6" w:tplc="0C0A0001" w:tentative="1">
+      <w:start w:val="1"/>
+      <w:numFmt w:val="bullet"/>
+      <w:lvlText w:val=""/>
+      <w:lvlJc w:val="left"/>
+      <w:pPr>
+        <w:ind w:left="5400" w:hanging="360"/>
+      </w:pPr>
+      <w:rPr>
+        <w:rFonts w:ascii="Symbol" w:hAnsi="Symbol" w:hint="default"/>
+      </w:rPr>
+    </w:lvl>
+    <w:lvl w:ilvl="7" w:tplc="0C0A0003" w:tentative="1">
+      <w:start w:val="1"/>
+      <w:numFmt w:val="bullet"/>
+      <w:lvlText w:val="o"/>
+      <w:lvlJc w:val="left"/>
+      <w:pPr>
+        <w:ind w:left="6120" w:hanging="360"/>
+      </w:pPr>
+      <w:rPr>
+        <w:rFonts w:ascii="Courier New" w:hAnsi="Courier New" w:cs="Courier New" w:hint="default"/>
+      </w:rPr>
+    </w:lvl>
+    <w:lvl w:ilvl="8" w:tplc="0C0A0005" w:tentative="1">
+      <w:start w:val="1"/>
+      <w:numFmt w:val="bullet"/>
+      <w:lvlText w:val=""/>
+      <w:lvlJc w:val="left"/>
+      <w:pPr>
+        <w:ind w:left="6840" w:hanging="360"/>
+      </w:pPr>
+      <w:rPr>
+        <w:rFonts w:ascii="Wingdings" w:hAnsi="Wingdings" w:hint="default"/>
+      </w:rPr>
+    </w:lvl>
+  </w:abstractNum>
+  <w:abstractNum w:abstractNumId="6">
     <w:nsid w:val="489C3E89"/>
     <w:multiLevelType w:val="hybridMultilevel"/>
     <w:tmpl w:val="FE72FBA2"/>
@@ -2505,7 +3768,7 @@
       </w:pPr>
     </w:lvl>
   </w:abstractNum>
-  <w:abstractNum w:abstractNumId="6">
+  <w:abstractNum w:abstractNumId="7">
     <w:nsid w:val="513808FA"/>
     <w:multiLevelType w:val="hybridMultilevel"/>
     <w:tmpl w:val="FBE87B92"/>
@@ -2591,7 +3854,7 @@
       </w:pPr>
     </w:lvl>
   </w:abstractNum>
-  <w:abstractNum w:abstractNumId="7">
+  <w:abstractNum w:abstractNumId="8">
     <w:nsid w:val="54B575E9"/>
     <w:multiLevelType w:val="hybridMultilevel"/>
     <w:tmpl w:val="389E8CBE"/>
@@ -2680,7 +3943,7 @@
       </w:pPr>
     </w:lvl>
   </w:abstractNum>
-  <w:abstractNum w:abstractNumId="8">
+  <w:abstractNum w:abstractNumId="9">
     <w:nsid w:val="5C893E62"/>
     <w:multiLevelType w:val="hybridMultilevel"/>
     <w:tmpl w:val="D40090AA"/>
@@ -2766,7 +4029,7 @@
       </w:pPr>
     </w:lvl>
   </w:abstractNum>
-  <w:abstractNum w:abstractNumId="9">
+  <w:abstractNum w:abstractNumId="10">
     <w:nsid w:val="61072391"/>
     <w:multiLevelType w:val="hybridMultilevel"/>
     <w:tmpl w:val="40A0939A"/>
@@ -2879,7 +4142,7 @@
       </w:rPr>
     </w:lvl>
   </w:abstractNum>
-  <w:abstractNum w:abstractNumId="10">
+  <w:abstractNum w:abstractNumId="11">
     <w:nsid w:val="63126796"/>
     <w:multiLevelType w:val="hybridMultilevel"/>
     <w:tmpl w:val="0CC669EC"/>
@@ -2965,7 +4228,7 @@
       </w:pPr>
     </w:lvl>
   </w:abstractNum>
-  <w:abstractNum w:abstractNumId="11">
+  <w:abstractNum w:abstractNumId="12">
     <w:nsid w:val="6F2D4E49"/>
     <w:multiLevelType w:val="hybridMultilevel"/>
     <w:tmpl w:val="D24416A0"/>
@@ -3054,7 +4317,7 @@
       </w:pPr>
     </w:lvl>
   </w:abstractNum>
-  <w:abstractNum w:abstractNumId="12">
+  <w:abstractNum w:abstractNumId="13">
     <w:nsid w:val="74146AAC"/>
     <w:multiLevelType w:val="hybridMultilevel"/>
     <w:tmpl w:val="43F0E460"/>
@@ -3167,7 +4430,7 @@
       </w:rPr>
     </w:lvl>
   </w:abstractNum>
-  <w:abstractNum w:abstractNumId="13">
+  <w:abstractNum w:abstractNumId="14">
     <w:nsid w:val="756C791A"/>
     <w:multiLevelType w:val="hybridMultilevel"/>
     <w:tmpl w:val="7EF029DA"/>
@@ -3254,10 +4517,10 @@
     </w:lvl>
   </w:abstractNum>
   <w:num w:numId="1">
-    <w:abstractNumId w:val="7"/>
+    <w:abstractNumId w:val="8"/>
   </w:num>
   <w:num w:numId="2">
-    <w:abstractNumId w:val="8"/>
+    <w:abstractNumId w:val="9"/>
   </w:num>
   <w:num w:numId="3">
     <w:abstractNumId w:val="0"/>
@@ -3269,25 +4532,25 @@
     <w:abstractNumId w:val="3"/>
   </w:num>
   <w:num w:numId="6">
-    <w:abstractNumId w:val="11"/>
+    <w:abstractNumId w:val="12"/>
   </w:num>
   <w:num w:numId="7">
-    <w:abstractNumId w:val="13"/>
+    <w:abstractNumId w:val="14"/>
   </w:num>
   <w:num w:numId="8">
-    <w:abstractNumId w:val="5"/>
+    <w:abstractNumId w:val="6"/>
   </w:num>
   <w:num w:numId="9">
     <w:abstractNumId w:val="2"/>
   </w:num>
   <w:num w:numId="10">
-    <w:abstractNumId w:val="12"/>
+    <w:abstractNumId w:val="13"/>
   </w:num>
   <w:num w:numId="11">
-    <w:abstractNumId w:val="9"/>
+    <w:abstractNumId w:val="10"/>
   </w:num>
   <w:num w:numId="12">
-    <w:abstractNumId w:val="10"/>
+    <w:abstractNumId w:val="11"/>
     <w:lvlOverride w:ilvl="0">
       <w:startOverride w:val="1"/>
     </w:lvlOverride>
@@ -3317,10 +4580,13 @@
     </w:lvlOverride>
   </w:num>
   <w:num w:numId="13">
-    <w:abstractNumId w:val="6"/>
+    <w:abstractNumId w:val="7"/>
   </w:num>
   <w:num w:numId="14">
     <w:abstractNumId w:val="4"/>
+  </w:num>
+  <w:num w:numId="15">
+    <w:abstractNumId w:val="5"/>
   </w:num>
 </w:numbering>
 </file>

</xml_diff>